<commit_message>
added feature based on email infor
</commit_message>
<xml_diff>
--- a/Project_thoughts.docx
+++ b/Project_thoughts.docx
@@ -34,13 +34,21 @@
         <w:t>Identities has</w:t>
       </w:r>
       <w:r>
-        <w:t xml:space="preserve"> ~144,000</w:t>
+        <w:t xml:space="preserve"> ~</w:t>
+      </w:r>
+      <w:proofErr w:type="gramStart"/>
+      <w:r>
+        <w:t>144,000</w:t>
       </w:r>
       <w:r>
         <w:t xml:space="preserve"> </w:t>
       </w:r>
       <w:r>
-        <w:t xml:space="preserve"> training data points and </w:t>
+        <w:t xml:space="preserve"> training</w:t>
+      </w:r>
+      <w:proofErr w:type="gramEnd"/>
+      <w:r>
+        <w:t xml:space="preserve"> data points and </w:t>
       </w:r>
       <w:r>
         <w:t>41 features:</w:t>
@@ -54,8 +62,13 @@
           <w:numId w:val="1"/>
         </w:numPr>
       </w:pPr>
-      <w:r>
-        <w:t>TransactionID -&gt; links the identity with a transaction</w:t>
+      <w:proofErr w:type="spellStart"/>
+      <w:r>
+        <w:t>TransactionID</w:t>
+      </w:r>
+      <w:proofErr w:type="spellEnd"/>
+      <w:r>
+        <w:t xml:space="preserve"> -&gt; links the identity with a transaction</w:t>
       </w:r>
     </w:p>
     <w:p>
@@ -87,8 +100,13 @@
           <w:numId w:val="1"/>
         </w:numPr>
       </w:pPr>
-      <w:r>
-        <w:t>Device_Type -&gt;</w:t>
+      <w:proofErr w:type="spellStart"/>
+      <w:r>
+        <w:t>Device_Type</w:t>
+      </w:r>
+      <w:proofErr w:type="spellEnd"/>
+      <w:r>
+        <w:t xml:space="preserve"> -&gt;</w:t>
       </w:r>
       <w:r>
         <w:t xml:space="preserve"> ‘mobile’ or desktop’ (as well as NA)</w:t>
@@ -102,8 +120,13 @@
           <w:numId w:val="1"/>
         </w:numPr>
       </w:pPr>
-      <w:r>
-        <w:t>Device_Info -&gt;</w:t>
+      <w:proofErr w:type="spellStart"/>
+      <w:r>
+        <w:t>Device_Info</w:t>
+      </w:r>
+      <w:proofErr w:type="spellEnd"/>
+      <w:r>
+        <w:t xml:space="preserve"> -&gt;</w:t>
       </w:r>
       <w:r>
         <w:t xml:space="preserve"> over 1800 different entries specific to device</w:t>
@@ -118,7 +141,15 @@
         </w:numPr>
       </w:pPr>
       <w:r>
-        <w:t>Transactions has ~590,00 transactions and 393 features (does not include isFraud)</w:t>
+        <w:t xml:space="preserve">Transactions has ~590,00 transactions and 393 features (does not include </w:t>
+      </w:r>
+      <w:proofErr w:type="spellStart"/>
+      <w:r>
+        <w:t>isFraud</w:t>
+      </w:r>
+      <w:proofErr w:type="spellEnd"/>
+      <w:r>
+        <w:t>)</w:t>
       </w:r>
     </w:p>
     <w:p>
@@ -129,8 +160,13 @@
           <w:numId w:val="1"/>
         </w:numPr>
       </w:pPr>
-      <w:r>
-        <w:t>TransactionID -&gt; for matching with identities data</w:t>
+      <w:proofErr w:type="spellStart"/>
+      <w:r>
+        <w:t>TransactionID</w:t>
+      </w:r>
+      <w:proofErr w:type="spellEnd"/>
+      <w:r>
+        <w:t xml:space="preserve"> -&gt; for matching with identities data</w:t>
       </w:r>
     </w:p>
     <w:p>
@@ -141,8 +177,21 @@
           <w:numId w:val="1"/>
         </w:numPr>
       </w:pPr>
-      <w:r>
-        <w:t>TransactionDT -&gt; time of transaction (in reference to an consistent but arbitrary point)</w:t>
+      <w:proofErr w:type="spellStart"/>
+      <w:r>
+        <w:t>TransactionDT</w:t>
+      </w:r>
+      <w:proofErr w:type="spellEnd"/>
+      <w:r>
+        <w:t xml:space="preserve"> -&gt; time of transaction (in reference to </w:t>
+      </w:r>
+      <w:proofErr w:type="gramStart"/>
+      <w:r>
+        <w:t>an</w:t>
+      </w:r>
+      <w:proofErr w:type="gramEnd"/>
+      <w:r>
+        <w:t xml:space="preserve"> consistent but arbitrary point)</w:t>
       </w:r>
     </w:p>
     <w:p>
@@ -153,8 +202,13 @@
           <w:numId w:val="1"/>
         </w:numPr>
       </w:pPr>
-      <w:r>
-        <w:t>TransactionAMT -&gt; amount of transaction in US dollars</w:t>
+      <w:proofErr w:type="spellStart"/>
+      <w:r>
+        <w:t>TransactionAMT</w:t>
+      </w:r>
+      <w:proofErr w:type="spellEnd"/>
+      <w:r>
+        <w:t xml:space="preserve"> -&gt; amount of transaction in US dollars</w:t>
       </w:r>
     </w:p>
     <w:p>
@@ -165,8 +219,13 @@
           <w:numId w:val="1"/>
         </w:numPr>
       </w:pPr>
-      <w:r>
-        <w:t>ProuductCD -&gt; the product associated with the transaction (5 options)</w:t>
+      <w:proofErr w:type="spellStart"/>
+      <w:r>
+        <w:t>ProuductCD</w:t>
+      </w:r>
+      <w:proofErr w:type="spellEnd"/>
+      <w:r>
+        <w:t xml:space="preserve"> -&gt; the product associated with the transaction (5 options)</w:t>
       </w:r>
       <w:r>
         <w:t xml:space="preserve">, probably more like differentiating services than </w:t>
@@ -322,8 +381,13 @@
         <w:t xml:space="preserve"> to</w:t>
       </w:r>
       <w:r>
-        <w:t>) billing address, mailing address, zip code, IP address, phone area, etc</w:t>
-      </w:r>
+        <w:t xml:space="preserve">) billing address, mailing address, zip code, IP address, phone area, </w:t>
+      </w:r>
+      <w:proofErr w:type="spellStart"/>
+      <w:r>
+        <w:t>etc</w:t>
+      </w:r>
+      <w:proofErr w:type="spellEnd"/>
     </w:p>
     <w:p>
       <w:pPr>
@@ -370,7 +434,15 @@
         </w:numPr>
       </w:pPr>
       <w:r>
-        <w:t>With xgboost, if there is signal in the missingness of the data, this is fit by the model</w:t>
+        <w:t xml:space="preserve">With </w:t>
+      </w:r>
+      <w:proofErr w:type="spellStart"/>
+      <w:r>
+        <w:t>xgboost</w:t>
+      </w:r>
+      <w:proofErr w:type="spellEnd"/>
+      <w:r>
+        <w:t>, if there is signal in the missingness of the data, this is fit by the model</w:t>
       </w:r>
     </w:p>
     <w:p>
@@ -393,9 +465,19 @@
           <w:numId w:val="2"/>
         </w:numPr>
       </w:pPr>
-      <w:r>
-        <w:t>Sklearn TimeSeriesSplit</w:t>
-      </w:r>
+      <w:proofErr w:type="spellStart"/>
+      <w:r>
+        <w:t>Sklearn</w:t>
+      </w:r>
+      <w:proofErr w:type="spellEnd"/>
+      <w:r>
+        <w:t xml:space="preserve"> </w:t>
+      </w:r>
+      <w:proofErr w:type="spellStart"/>
+      <w:r>
+        <w:t>TimeSeriesSplit</w:t>
+      </w:r>
+      <w:proofErr w:type="spellEnd"/>
     </w:p>
     <w:p>
       <w:pPr>
@@ -406,7 +488,15 @@
         </w:numPr>
       </w:pPr>
       <w:r>
-        <w:t>Issue is that relationships are changing and the test set is all after the training set in time series</w:t>
+        <w:t xml:space="preserve">Issue is that relationships are </w:t>
+      </w:r>
+      <w:proofErr w:type="gramStart"/>
+      <w:r>
+        <w:t>changing</w:t>
+      </w:r>
+      <w:proofErr w:type="gramEnd"/>
+      <w:r>
+        <w:t xml:space="preserve"> and the test set is all after the training set in time series</w:t>
       </w:r>
     </w:p>
     <w:p>
@@ -421,7 +511,15 @@
         <w:t>“</w:t>
       </w:r>
       <w:r>
-        <w:t>I do CV using time series split and use entire train for final training, the number of rounds is the one of the latest\largest fold times a multiplier that i tweaked after some tests.</w:t>
+        <w:t xml:space="preserve">I do CV using time series split and use entire train for final training, the number of rounds is the one of the latest\largest fold times a multiplier that </w:t>
+      </w:r>
+      <w:proofErr w:type="spellStart"/>
+      <w:r>
+        <w:t>i</w:t>
+      </w:r>
+      <w:proofErr w:type="spellEnd"/>
+      <w:r>
+        <w:t xml:space="preserve"> tweaked after some tests.</w:t>
       </w:r>
       <w:r>
         <w:t>”</w:t>
@@ -435,9 +533,11 @@
           <w:numId w:val="2"/>
         </w:numPr>
       </w:pPr>
+      <w:proofErr w:type="spellStart"/>
       <w:r>
         <w:t>sample_weights</w:t>
       </w:r>
+      <w:proofErr w:type="spellEnd"/>
     </w:p>
     <w:p>
       <w:pPr>
@@ -447,6 +547,7 @@
           <w:numId w:val="2"/>
         </w:numPr>
       </w:pPr>
+      <w:proofErr w:type="spellStart"/>
       <w:r>
         <w:rPr>
           <w:rFonts w:ascii="Consolas" w:hAnsi="Consolas"/>
@@ -457,6 +558,7 @@
         </w:rPr>
         <w:t>gpu_hist</w:t>
       </w:r>
+      <w:proofErr w:type="spellEnd"/>
       <w:r>
         <w:rPr>
           <w:rFonts w:ascii="Consolas" w:hAnsi="Consolas"/>
@@ -465,10 +567,9 @@
           <w:szCs w:val="23"/>
           <w:shd w:val="clear" w:color="auto" w:fill="FFFFFF"/>
         </w:rPr>
-        <w:t xml:space="preserve"> for tree_</w:t>
-      </w:r>
-      <w:bookmarkStart w:id="0" w:name="_GoBack"/>
-      <w:bookmarkEnd w:id="0"/>
+        <w:t xml:space="preserve"> for </w:t>
+      </w:r>
+      <w:proofErr w:type="spellStart"/>
       <w:r>
         <w:rPr>
           <w:rFonts w:ascii="Consolas" w:hAnsi="Consolas"/>
@@ -477,12 +578,409 @@
           <w:szCs w:val="23"/>
           <w:shd w:val="clear" w:color="auto" w:fill="FFFFFF"/>
         </w:rPr>
-        <w:t>method</w:t>
+        <w:t>tree_method</w:t>
+      </w:r>
+      <w:proofErr w:type="spellEnd"/>
+    </w:p>
+    <w:p>
+      <w:pPr>
+        <w:pStyle w:val="ListParagraph"/>
+        <w:numPr>
+          <w:ilvl w:val="0"/>
+          <w:numId w:val="2"/>
+        </w:numPr>
+      </w:pPr>
+      <w:r>
+        <w:t xml:space="preserve">The </w:t>
+      </w:r>
+      <w:proofErr w:type="spellStart"/>
+      <w:r>
+        <w:t>Pemaildomain</w:t>
+      </w:r>
+      <w:proofErr w:type="spellEnd"/>
+      <w:r>
+        <w:t xml:space="preserve"> tells a lot about the </w:t>
+      </w:r>
+      <w:proofErr w:type="spellStart"/>
+      <w:r>
+        <w:t>isFraud</w:t>
+      </w:r>
+      <w:proofErr w:type="spellEnd"/>
+      <w:r>
+        <w:t xml:space="preserve">. 95% transaction made by protonmail.com, </w:t>
+      </w:r>
+      <w:proofErr w:type="spellStart"/>
+      <w:r>
+        <w:t>isFraud</w:t>
+      </w:r>
+      <w:proofErr w:type="spellEnd"/>
+      <w:r>
+        <w:t xml:space="preserve">=1 Also, 40% transaction made by protonmail.com in </w:t>
+      </w:r>
+      <w:proofErr w:type="spellStart"/>
+      <w:r>
+        <w:t>Remaildomain</w:t>
+      </w:r>
+      <w:proofErr w:type="spellEnd"/>
+      <w:r>
+        <w:t xml:space="preserve">, </w:t>
+      </w:r>
+      <w:proofErr w:type="spellStart"/>
+      <w:r>
+        <w:t>isFraud</w:t>
+      </w:r>
+      <w:proofErr w:type="spellEnd"/>
+      <w:r>
+        <w:t>=1</w:t>
+      </w:r>
+    </w:p>
+    <w:p>
+      <w:pPr>
+        <w:pStyle w:val="ListParagraph"/>
+        <w:numPr>
+          <w:ilvl w:val="0"/>
+          <w:numId w:val="2"/>
+        </w:numPr>
+      </w:pPr>
+    </w:p>
+    <w:p>
+      <w:pPr>
+        <w:pStyle w:val="ListParagraph"/>
+        <w:numPr>
+          <w:ilvl w:val="0"/>
+          <w:numId w:val="2"/>
+        </w:numPr>
+      </w:pPr>
+      <w:r>
+        <w:t>During labeling the categorical values, protonmail.com tends to come up in others. Instead use this as another label. This gained me +0.120.</w:t>
       </w:r>
     </w:p>
     <w:p/>
-    <w:p/>
-    <w:p/>
+    <w:p>
+      <w:r>
+        <w:t xml:space="preserve">Columns that </w:t>
+      </w:r>
+      <w:proofErr w:type="spellStart"/>
+      <w:r>
+        <w:t>dummify</w:t>
+      </w:r>
+      <w:proofErr w:type="spellEnd"/>
+      <w:r>
+        <w:t xml:space="preserve"> </w:t>
+      </w:r>
+    </w:p>
+    <w:p>
+      <w:pPr>
+        <w:pStyle w:val="ListParagraph"/>
+        <w:numPr>
+          <w:ilvl w:val="0"/>
+          <w:numId w:val="4"/>
+        </w:numPr>
+      </w:pPr>
+      <w:proofErr w:type="spellStart"/>
+      <w:r>
+        <w:t>ProductCD</w:t>
+      </w:r>
+      <w:proofErr w:type="spellEnd"/>
+      <w:r>
+        <w:t xml:space="preserve"> (okay)</w:t>
+      </w:r>
+    </w:p>
+    <w:p>
+      <w:pPr>
+        <w:pStyle w:val="ListParagraph"/>
+        <w:numPr>
+          <w:ilvl w:val="0"/>
+          <w:numId w:val="4"/>
+        </w:numPr>
+      </w:pPr>
+      <w:r>
+        <w:t>Card4 (okay)</w:t>
+      </w:r>
+    </w:p>
+    <w:p>
+      <w:pPr>
+        <w:pStyle w:val="ListParagraph"/>
+        <w:numPr>
+          <w:ilvl w:val="0"/>
+          <w:numId w:val="4"/>
+        </w:numPr>
+      </w:pPr>
+      <w:r>
+        <w:t>Card6 (okay)</w:t>
+      </w:r>
+    </w:p>
+    <w:p>
+      <w:pPr>
+        <w:pStyle w:val="ListParagraph"/>
+        <w:numPr>
+          <w:ilvl w:val="0"/>
+          <w:numId w:val="4"/>
+        </w:numPr>
+        <w:rPr>
+          <w:b/>
+          <w:bCs/>
+        </w:rPr>
+      </w:pPr>
+      <w:proofErr w:type="spellStart"/>
+      <w:r>
+        <w:rPr>
+          <w:b/>
+          <w:bCs/>
+        </w:rPr>
+        <w:t>P_emaildomin</w:t>
+      </w:r>
+      <w:proofErr w:type="spellEnd"/>
+      <w:r>
+        <w:rPr>
+          <w:b/>
+          <w:bCs/>
+        </w:rPr>
+        <w:t xml:space="preserve"> (deal with!)</w:t>
+      </w:r>
+      <w:r>
+        <w:rPr>
+          <w:b/>
+          <w:bCs/>
+        </w:rPr>
+        <w:t xml:space="preserve"> -&gt; manually separate into buckets based on risk</w:t>
+      </w:r>
+    </w:p>
+    <w:p>
+      <w:pPr>
+        <w:pStyle w:val="ListParagraph"/>
+        <w:numPr>
+          <w:ilvl w:val="0"/>
+          <w:numId w:val="4"/>
+        </w:numPr>
+        <w:rPr>
+          <w:b/>
+          <w:bCs/>
+        </w:rPr>
+      </w:pPr>
+      <w:proofErr w:type="spellStart"/>
+      <w:r>
+        <w:rPr>
+          <w:b/>
+          <w:bCs/>
+        </w:rPr>
+        <w:t>R_emaildomain</w:t>
+      </w:r>
+      <w:proofErr w:type="spellEnd"/>
+      <w:r>
+        <w:rPr>
+          <w:b/>
+          <w:bCs/>
+        </w:rPr>
+        <w:t xml:space="preserve"> (deal with!)</w:t>
+      </w:r>
+      <w:r>
+        <w:rPr>
+          <w:b/>
+          <w:bCs/>
+        </w:rPr>
+        <w:t xml:space="preserve"> -&gt; </w:t>
+      </w:r>
+      <w:proofErr w:type="spellStart"/>
+      <w:r>
+        <w:rPr>
+          <w:b/>
+          <w:bCs/>
+        </w:rPr>
+        <w:t>meanually</w:t>
+      </w:r>
+      <w:proofErr w:type="spellEnd"/>
+      <w:r>
+        <w:rPr>
+          <w:b/>
+          <w:bCs/>
+        </w:rPr>
+        <w:t xml:space="preserve"> separate into buckets based on </w:t>
+      </w:r>
+      <w:proofErr w:type="spellStart"/>
+      <w:r>
+        <w:rPr>
+          <w:b/>
+          <w:bCs/>
+        </w:rPr>
+        <w:t>rist</w:t>
+      </w:r>
+      <w:proofErr w:type="spellEnd"/>
+    </w:p>
+    <w:p>
+      <w:pPr>
+        <w:pStyle w:val="ListParagraph"/>
+        <w:numPr>
+          <w:ilvl w:val="0"/>
+          <w:numId w:val="4"/>
+        </w:numPr>
+        <w:rPr>
+          <w:b/>
+          <w:bCs/>
+        </w:rPr>
+      </w:pPr>
+      <w:r>
+        <w:rPr>
+          <w:b/>
+          <w:bCs/>
+        </w:rPr>
+        <w:t>Id_30 (deal with!)</w:t>
+      </w:r>
+      <w:r>
+        <w:rPr>
+          <w:b/>
+          <w:bCs/>
+        </w:rPr>
+        <w:t xml:space="preserve"> -&gt; browser version, separate into old and new </w:t>
+      </w:r>
+    </w:p>
+    <w:p>
+      <w:pPr>
+        <w:pStyle w:val="ListParagraph"/>
+        <w:numPr>
+          <w:ilvl w:val="0"/>
+          <w:numId w:val="4"/>
+        </w:numPr>
+        <w:rPr>
+          <w:b/>
+          <w:bCs/>
+        </w:rPr>
+      </w:pPr>
+      <w:r>
+        <w:rPr>
+          <w:b/>
+          <w:bCs/>
+        </w:rPr>
+        <w:t>Id_31 (deal with!) -&gt; browser version, separate into old and new</w:t>
+      </w:r>
+    </w:p>
+    <w:p>
+      <w:pPr>
+        <w:pStyle w:val="ListParagraph"/>
+        <w:numPr>
+          <w:ilvl w:val="0"/>
+          <w:numId w:val="4"/>
+        </w:numPr>
+        <w:rPr>
+          <w:b/>
+          <w:bCs/>
+        </w:rPr>
+      </w:pPr>
+      <w:r>
+        <w:rPr>
+          <w:b/>
+          <w:bCs/>
+        </w:rPr>
+        <w:t xml:space="preserve">Id_33 (deal with!) -&gt; </w:t>
+      </w:r>
+      <w:proofErr w:type="spellStart"/>
+      <w:r>
+        <w:rPr>
+          <w:b/>
+          <w:bCs/>
+        </w:rPr>
+        <w:t>screen_resolution</w:t>
+      </w:r>
+      <w:proofErr w:type="spellEnd"/>
+      <w:proofErr w:type="gramStart"/>
+      <w:r>
+        <w:rPr>
+          <w:b/>
+          <w:bCs/>
+        </w:rPr>
+        <w:t>,</w:t>
+      </w:r>
+      <w:r>
+        <w:rPr>
+          <w:b/>
+          <w:bCs/>
+        </w:rPr>
+        <w:t xml:space="preserve"> ?</w:t>
+      </w:r>
+      <w:proofErr w:type="gramEnd"/>
+    </w:p>
+    <w:p>
+      <w:pPr>
+        <w:pStyle w:val="ListParagraph"/>
+        <w:numPr>
+          <w:ilvl w:val="0"/>
+          <w:numId w:val="4"/>
+        </w:numPr>
+      </w:pPr>
+      <w:proofErr w:type="spellStart"/>
+      <w:r>
+        <w:t>Device_type</w:t>
+      </w:r>
+      <w:proofErr w:type="spellEnd"/>
+      <w:r>
+        <w:t xml:space="preserve"> (</w:t>
+      </w:r>
+      <w:r>
+        <w:t>okay</w:t>
+      </w:r>
+      <w:r>
+        <w:t>)</w:t>
+      </w:r>
+      <w:r>
+        <w:t xml:space="preserve"> -&gt;</w:t>
+      </w:r>
+    </w:p>
+    <w:p>
+      <w:pPr>
+        <w:pStyle w:val="ListParagraph"/>
+        <w:numPr>
+          <w:ilvl w:val="0"/>
+          <w:numId w:val="4"/>
+        </w:numPr>
+        <w:rPr>
+          <w:b/>
+          <w:bCs/>
+        </w:rPr>
+      </w:pPr>
+      <w:proofErr w:type="spellStart"/>
+      <w:r>
+        <w:rPr>
+          <w:b/>
+          <w:bCs/>
+        </w:rPr>
+        <w:t>Device_Info</w:t>
+      </w:r>
+      <w:proofErr w:type="spellEnd"/>
+      <w:r>
+        <w:rPr>
+          <w:b/>
+          <w:bCs/>
+        </w:rPr>
+        <w:t>(</w:t>
+      </w:r>
+      <w:proofErr w:type="spellStart"/>
+      <w:r>
+        <w:rPr>
+          <w:b/>
+          <w:bCs/>
+        </w:rPr>
+        <w:t>dealwith</w:t>
+      </w:r>
+      <w:proofErr w:type="spellEnd"/>
+      <w:r>
+        <w:rPr>
+          <w:b/>
+          <w:bCs/>
+        </w:rPr>
+        <w:t>!)</w:t>
+      </w:r>
+      <w:r>
+        <w:rPr>
+          <w:b/>
+          <w:bCs/>
+        </w:rPr>
+        <w:t xml:space="preserve"> -&gt; ???</w:t>
+      </w:r>
+    </w:p>
+    <w:p>
+      <w:bookmarkStart w:id="0" w:name="_GoBack"/>
+      <w:bookmarkEnd w:id="0"/>
+    </w:p>
     <w:p>
       <w:r>
         <w:t>Links</w:t>
@@ -530,6 +1028,119 @@
 <file path=word/numbering.xml><?xml version="1.0" encoding="utf-8"?>
 <w:numbering xmlns:wpc="http://schemas.microsoft.com/office/word/2010/wordprocessingCanvas" xmlns:cx="http://schemas.microsoft.com/office/drawing/2014/chartex" xmlns:cx1="http://schemas.microsoft.com/office/drawing/2015/9/8/chartex" xmlns:cx2="http://schemas.microsoft.com/office/drawing/2015/10/21/chartex" xmlns:cx3="http://schemas.microsoft.com/office/drawing/2016/5/9/chartex" xmlns:cx4="http://schemas.microsoft.com/office/drawing/2016/5/10/chartex" xmlns:cx5="http://schemas.microsoft.com/office/drawing/2016/5/11/chartex" xmlns:cx6="http://schemas.microsoft.com/office/drawing/2016/5/12/chartex" xmlns:cx7="http://schemas.microsoft.com/office/drawing/2016/5/13/chartex" xmlns:cx8="http://schemas.microsoft.com/office/drawing/2016/5/14/chartex" xmlns:mc="http://schemas.openxmlformats.org/markup-compatibility/2006" xmlns:aink="http://schemas.microsoft.com/office/drawing/2016/ink" xmlns:am3d="http://schemas.microsoft.com/office/drawing/2017/model3d" xmlns:o="urn:schemas-microsoft-com:office:office" xmlns:r="http://schemas.openxmlformats.org/officeDocument/2006/relationships" xmlns:m="http://schemas.openxmlformats.org/officeDocument/2006/math" xmlns:v="urn:schemas-microsoft-com:vml" xmlns:wp14="http://schemas.microsoft.com/office/word/2010/wordprocessingDrawing" xmlns:wp="http://schemas.openxmlformats.org/drawingml/2006/wordprocessingDrawing" xmlns:w10="urn:schemas-microsoft-com:office:word" xmlns:w="http://schemas.openxmlformats.org/wordprocessingml/2006/main" xmlns:w14="http://schemas.microsoft.com/office/word/2010/wordml" xmlns:w15="http://schemas.microsoft.com/office/word/2012/wordml" xmlns:w16cid="http://schemas.microsoft.com/office/word/2016/wordml/cid" xmlns:w16se="http://schemas.microsoft.com/office/word/2015/wordml/symex" xmlns:wpg="http://schemas.microsoft.com/office/word/2010/wordprocessingGroup" xmlns:wpi="http://schemas.microsoft.com/office/word/2010/wordprocessingInk" xmlns:wne="http://schemas.microsoft.com/office/word/2006/wordml" xmlns:wps="http://schemas.microsoft.com/office/word/2010/wordprocessingShape" mc:Ignorable="w14 w15 w16se w16cid wp14">
   <w:abstractNum w:abstractNumId="0" w15:restartNumberingAfterBreak="0">
+    <w:nsid w:val="259503FB"/>
+    <w:multiLevelType w:val="hybridMultilevel"/>
+    <w:tmpl w:val="C758F9A8"/>
+    <w:lvl w:ilvl="0" w:tplc="04090001">
+      <w:start w:val="1"/>
+      <w:numFmt w:val="bullet"/>
+      <w:lvlText w:val=""/>
+      <w:lvlJc w:val="left"/>
+      <w:pPr>
+        <w:ind w:left="720" w:hanging="360"/>
+      </w:pPr>
+      <w:rPr>
+        <w:rFonts w:ascii="Symbol" w:hAnsi="Symbol" w:hint="default"/>
+      </w:rPr>
+    </w:lvl>
+    <w:lvl w:ilvl="1" w:tplc="04090003" w:tentative="1">
+      <w:start w:val="1"/>
+      <w:numFmt w:val="bullet"/>
+      <w:lvlText w:val="o"/>
+      <w:lvlJc w:val="left"/>
+      <w:pPr>
+        <w:ind w:left="1440" w:hanging="360"/>
+      </w:pPr>
+      <w:rPr>
+        <w:rFonts w:ascii="Courier New" w:hAnsi="Courier New" w:cs="Courier New" w:hint="default"/>
+      </w:rPr>
+    </w:lvl>
+    <w:lvl w:ilvl="2" w:tplc="04090005" w:tentative="1">
+      <w:start w:val="1"/>
+      <w:numFmt w:val="bullet"/>
+      <w:lvlText w:val=""/>
+      <w:lvlJc w:val="left"/>
+      <w:pPr>
+        <w:ind w:left="2160" w:hanging="360"/>
+      </w:pPr>
+      <w:rPr>
+        <w:rFonts w:ascii="Wingdings" w:hAnsi="Wingdings" w:hint="default"/>
+      </w:rPr>
+    </w:lvl>
+    <w:lvl w:ilvl="3" w:tplc="04090001" w:tentative="1">
+      <w:start w:val="1"/>
+      <w:numFmt w:val="bullet"/>
+      <w:lvlText w:val=""/>
+      <w:lvlJc w:val="left"/>
+      <w:pPr>
+        <w:ind w:left="2880" w:hanging="360"/>
+      </w:pPr>
+      <w:rPr>
+        <w:rFonts w:ascii="Symbol" w:hAnsi="Symbol" w:hint="default"/>
+      </w:rPr>
+    </w:lvl>
+    <w:lvl w:ilvl="4" w:tplc="04090003" w:tentative="1">
+      <w:start w:val="1"/>
+      <w:numFmt w:val="bullet"/>
+      <w:lvlText w:val="o"/>
+      <w:lvlJc w:val="left"/>
+      <w:pPr>
+        <w:ind w:left="3600" w:hanging="360"/>
+      </w:pPr>
+      <w:rPr>
+        <w:rFonts w:ascii="Courier New" w:hAnsi="Courier New" w:cs="Courier New" w:hint="default"/>
+      </w:rPr>
+    </w:lvl>
+    <w:lvl w:ilvl="5" w:tplc="04090005" w:tentative="1">
+      <w:start w:val="1"/>
+      <w:numFmt w:val="bullet"/>
+      <w:lvlText w:val=""/>
+      <w:lvlJc w:val="left"/>
+      <w:pPr>
+        <w:ind w:left="4320" w:hanging="360"/>
+      </w:pPr>
+      <w:rPr>
+        <w:rFonts w:ascii="Wingdings" w:hAnsi="Wingdings" w:hint="default"/>
+      </w:rPr>
+    </w:lvl>
+    <w:lvl w:ilvl="6" w:tplc="04090001" w:tentative="1">
+      <w:start w:val="1"/>
+      <w:numFmt w:val="bullet"/>
+      <w:lvlText w:val=""/>
+      <w:lvlJc w:val="left"/>
+      <w:pPr>
+        <w:ind w:left="5040" w:hanging="360"/>
+      </w:pPr>
+      <w:rPr>
+        <w:rFonts w:ascii="Symbol" w:hAnsi="Symbol" w:hint="default"/>
+      </w:rPr>
+    </w:lvl>
+    <w:lvl w:ilvl="7" w:tplc="04090003" w:tentative="1">
+      <w:start w:val="1"/>
+      <w:numFmt w:val="bullet"/>
+      <w:lvlText w:val="o"/>
+      <w:lvlJc w:val="left"/>
+      <w:pPr>
+        <w:ind w:left="5760" w:hanging="360"/>
+      </w:pPr>
+      <w:rPr>
+        <w:rFonts w:ascii="Courier New" w:hAnsi="Courier New" w:cs="Courier New" w:hint="default"/>
+      </w:rPr>
+    </w:lvl>
+    <w:lvl w:ilvl="8" w:tplc="04090005" w:tentative="1">
+      <w:start w:val="1"/>
+      <w:numFmt w:val="bullet"/>
+      <w:lvlText w:val=""/>
+      <w:lvlJc w:val="left"/>
+      <w:pPr>
+        <w:ind w:left="6480" w:hanging="360"/>
+      </w:pPr>
+      <w:rPr>
+        <w:rFonts w:ascii="Wingdings" w:hAnsi="Wingdings" w:hint="default"/>
+      </w:rPr>
+    </w:lvl>
+  </w:abstractNum>
+  <w:abstractNum w:abstractNumId="1" w15:restartNumberingAfterBreak="0">
     <w:nsid w:val="26927AB5"/>
     <w:multiLevelType w:val="hybridMultilevel"/>
     <w:tmpl w:val="950461A2"/>
@@ -642,7 +1253,7 @@
       </w:rPr>
     </w:lvl>
   </w:abstractNum>
-  <w:abstractNum w:abstractNumId="1" w15:restartNumberingAfterBreak="0">
+  <w:abstractNum w:abstractNumId="2" w15:restartNumberingAfterBreak="0">
     <w:nsid w:val="5FD42013"/>
     <w:multiLevelType w:val="hybridMultilevel"/>
     <w:tmpl w:val="78EEE76E"/>
@@ -755,7 +1366,7 @@
       </w:rPr>
     </w:lvl>
   </w:abstractNum>
-  <w:abstractNum w:abstractNumId="2" w15:restartNumberingAfterBreak="0">
+  <w:abstractNum w:abstractNumId="3" w15:restartNumberingAfterBreak="0">
     <w:nsid w:val="6E446A2A"/>
     <w:multiLevelType w:val="hybridMultilevel"/>
     <w:tmpl w:val="27C0389C"/>
@@ -869,12 +1480,15 @@
     </w:lvl>
   </w:abstractNum>
   <w:num w:numId="1">
+    <w:abstractNumId w:val="3"/>
+  </w:num>
+  <w:num w:numId="2">
     <w:abstractNumId w:val="2"/>
   </w:num>
-  <w:num w:numId="2">
+  <w:num w:numId="3">
     <w:abstractNumId w:val="1"/>
   </w:num>
-  <w:num w:numId="3">
+  <w:num w:numId="4">
     <w:abstractNumId w:val="0"/>
   </w:num>
 </w:numbering>

</xml_diff>